<commit_message>
Zmiany spisu treści i dokumentu
</commit_message>
<xml_diff>
--- a/Spis treści.docx
+++ b/Spis treści.docx
@@ -37,6 +37,7 @@
           <w:lang w:eastAsia="pl-PL"/>
         </w:rPr>
       </w:pPr>
+      <w:commentRangeStart w:id="0"/>
       <w:r>
         <w:rPr>
           <w:rFonts w:ascii="Arial" w:eastAsia="Times New Roman" w:hAnsi="Arial" w:cs="Arial"/>
@@ -96,6 +97,13 @@
           <w:lang w:eastAsia="pl-PL"/>
         </w:rPr>
         <w:t>1.3. Podział pracy</w:t>
+      </w:r>
+      <w:commentRangeEnd w:id="0"/>
+      <w:r>
+        <w:rPr>
+          <w:rStyle w:val="Odwoaniedokomentarza"/>
+        </w:rPr>
+        <w:commentReference w:id="0"/>
       </w:r>
     </w:p>
     <w:p>
@@ -113,6 +121,7 @@
           <w:lang w:eastAsia="pl-PL"/>
         </w:rPr>
       </w:pPr>
+      <w:commentRangeStart w:id="1"/>
       <w:r>
         <w:rPr>
           <w:rFonts w:ascii="Arial" w:eastAsia="Times New Roman" w:hAnsi="Arial" w:cs="Arial"/>
@@ -122,6 +131,13 @@
         </w:rPr>
         <w:t>Specyfikacja wymagań</w:t>
       </w:r>
+      <w:commentRangeEnd w:id="1"/>
+      <w:r>
+        <w:rPr>
+          <w:rStyle w:val="Odwoaniedokomentarza"/>
+        </w:rPr>
+        <w:commentReference w:id="1"/>
+      </w:r>
     </w:p>
     <w:p>
       <w:pPr>
@@ -166,6 +182,7 @@
           <w:lang w:eastAsia="pl-PL"/>
         </w:rPr>
       </w:pPr>
+      <w:commentRangeStart w:id="2"/>
       <w:r>
         <w:rPr>
           <w:rFonts w:ascii="Arial" w:eastAsia="Times New Roman" w:hAnsi="Arial" w:cs="Arial"/>
@@ -207,6 +224,13 @@
         </w:rPr>
         <w:t>2.5. Wymagania niefunkcjonalne systemowe</w:t>
       </w:r>
+      <w:commentRangeEnd w:id="2"/>
+      <w:r>
+        <w:rPr>
+          <w:rStyle w:val="Odwoaniedokomentarza"/>
+        </w:rPr>
+        <w:commentReference w:id="2"/>
+      </w:r>
     </w:p>
     <w:p>
       <w:pPr>
@@ -230,37 +254,6 @@
           <w:lang w:eastAsia="pl-PL"/>
         </w:rPr>
         <w:t>6</w:t>
-      </w:r>
-      <w:r>
-        <w:rPr>
-          <w:rFonts w:ascii="Arial" w:eastAsia="Times New Roman" w:hAnsi="Arial" w:cs="Arial"/>
-          <w:lang w:eastAsia="pl-PL"/>
-        </w:rPr>
-        <w:t>. Użyte technologie</w:t>
-      </w:r>
-    </w:p>
-    <w:p>
-      <w:pPr>
-        <w:spacing w:after="0" w:line="360" w:lineRule="auto"/>
-        <w:ind w:left="540"/>
-        <w:rPr>
-          <w:rFonts w:ascii="Arial" w:eastAsia="Times New Roman" w:hAnsi="Arial" w:cs="Arial"/>
-          <w:lang w:eastAsia="pl-PL"/>
-        </w:rPr>
-      </w:pPr>
-      <w:r>
-        <w:rPr>
-          <w:rFonts w:ascii="Arial" w:eastAsia="Times New Roman" w:hAnsi="Arial" w:cs="Arial"/>
-          <w:lang w:eastAsia="pl-PL"/>
-        </w:rPr>
-        <w:t>2.</w:t>
-      </w:r>
-      <w:r>
-        <w:rPr>
-          <w:rFonts w:ascii="Arial" w:eastAsia="Times New Roman" w:hAnsi="Arial" w:cs="Arial"/>
-          <w:lang w:eastAsia="pl-PL"/>
-        </w:rPr>
-        <w:t>7</w:t>
       </w:r>
       <w:r>
         <w:rPr>
@@ -292,8 +285,120 @@
           <w:bCs/>
           <w:lang w:eastAsia="pl-PL"/>
         </w:rPr>
+        <w:t>Pr</w:t>
+      </w:r>
+      <w:r>
+        <w:rPr>
+          <w:rFonts w:ascii="Arial" w:eastAsia="Times New Roman" w:hAnsi="Arial" w:cs="Arial"/>
+          <w:b/>
+          <w:bCs/>
+          <w:lang w:eastAsia="pl-PL"/>
+        </w:rPr>
+        <w:t xml:space="preserve">zygotowanie do tworzenia aplikacji </w:t>
+      </w:r>
+    </w:p>
+    <w:p>
+      <w:pPr>
+        <w:spacing w:after="0" w:line="360" w:lineRule="auto"/>
+        <w:ind w:left="360"/>
+        <w:rPr>
+          <w:rFonts w:ascii="Arial" w:eastAsia="Times New Roman" w:hAnsi="Arial" w:cs="Arial"/>
+          <w:lang w:eastAsia="pl-PL"/>
+        </w:rPr>
+      </w:pPr>
+      <w:r>
+        <w:rPr>
+          <w:rFonts w:ascii="Arial" w:eastAsia="Times New Roman" w:hAnsi="Arial" w:cs="Arial"/>
+          <w:lang w:eastAsia="pl-PL"/>
+        </w:rPr>
+        <w:t xml:space="preserve">   </w:t>
+      </w:r>
+      <w:r>
+        <w:rPr>
+          <w:rFonts w:ascii="Arial" w:eastAsia="Times New Roman" w:hAnsi="Arial" w:cs="Arial"/>
+          <w:lang w:eastAsia="pl-PL"/>
+        </w:rPr>
+        <w:t xml:space="preserve">3.1. </w:t>
+      </w:r>
+      <w:commentRangeStart w:id="3"/>
+      <w:r>
+        <w:rPr>
+          <w:rFonts w:ascii="Arial" w:eastAsia="Times New Roman" w:hAnsi="Arial" w:cs="Arial"/>
+          <w:lang w:eastAsia="pl-PL"/>
+        </w:rPr>
+        <w:t>Użyte technologie</w:t>
+      </w:r>
+      <w:commentRangeEnd w:id="3"/>
+      <w:r>
+        <w:rPr>
+          <w:rStyle w:val="Odwoaniedokomentarza"/>
+        </w:rPr>
+        <w:commentReference w:id="3"/>
+      </w:r>
+    </w:p>
+    <w:p>
+      <w:pPr>
+        <w:spacing w:after="0" w:line="360" w:lineRule="auto"/>
+        <w:rPr>
+          <w:rFonts w:ascii="Arial" w:eastAsia="Times New Roman" w:hAnsi="Arial" w:cs="Arial"/>
+          <w:lang w:eastAsia="pl-PL"/>
+        </w:rPr>
+      </w:pPr>
+      <w:r>
+        <w:rPr>
+          <w:rFonts w:ascii="Arial" w:eastAsia="Times New Roman" w:hAnsi="Arial" w:cs="Arial"/>
+          <w:lang w:eastAsia="pl-PL"/>
+        </w:rPr>
+        <w:t xml:space="preserve">         </w:t>
+      </w:r>
+      <w:r>
+        <w:rPr>
+          <w:rFonts w:ascii="Arial" w:eastAsia="Times New Roman" w:hAnsi="Arial" w:cs="Arial"/>
+          <w:lang w:eastAsia="pl-PL"/>
+        </w:rPr>
+        <w:t xml:space="preserve">3.2. </w:t>
+      </w:r>
+      <w:r>
+        <w:rPr>
+          <w:rFonts w:ascii="Arial" w:eastAsia="Times New Roman" w:hAnsi="Arial" w:cs="Arial"/>
+          <w:lang w:eastAsia="pl-PL"/>
+        </w:rPr>
+        <w:t>Wykorzystane narzędzia programistyczne</w:t>
+      </w:r>
+    </w:p>
+    <w:p>
+      <w:pPr>
+        <w:numPr>
+          <w:ilvl w:val="0"/>
+          <w:numId w:val="3"/>
+        </w:numPr>
+        <w:spacing w:after="0" w:line="360" w:lineRule="auto"/>
+        <w:textAlignment w:val="center"/>
+        <w:rPr>
+          <w:rFonts w:ascii="Arial" w:eastAsia="Times New Roman" w:hAnsi="Arial" w:cs="Arial"/>
+          <w:b/>
+          <w:bCs/>
+          <w:lang w:eastAsia="pl-PL"/>
+        </w:rPr>
+      </w:pPr>
+      <w:r>
+        <w:rPr>
+          <w:rFonts w:ascii="Arial" w:eastAsia="Times New Roman" w:hAnsi="Arial" w:cs="Arial"/>
+          <w:b/>
+          <w:bCs/>
+          <w:lang w:eastAsia="pl-PL"/>
+        </w:rPr>
         <w:t>Projekt aplikacji</w:t>
       </w:r>
+      <w:r>
+        <w:rPr>
+          <w:rFonts w:ascii="Arial" w:eastAsia="Times New Roman" w:hAnsi="Arial" w:cs="Arial"/>
+          <w:b/>
+          <w:bCs/>
+          <w:lang w:eastAsia="pl-PL"/>
+        </w:rPr>
+        <w:t xml:space="preserve"> - implementacja</w:t>
+      </w:r>
     </w:p>
     <w:p>
       <w:pPr>
@@ -304,12 +409,20 @@
           <w:lang w:eastAsia="pl-PL"/>
         </w:rPr>
       </w:pPr>
-      <w:r>
-        <w:rPr>
-          <w:rFonts w:ascii="Arial" w:eastAsia="Times New Roman" w:hAnsi="Arial" w:cs="Arial"/>
-          <w:lang w:eastAsia="pl-PL"/>
-        </w:rPr>
-        <w:t>3.1. Diagram pakietów</w:t>
+      <w:commentRangeStart w:id="4"/>
+      <w:r>
+        <w:rPr>
+          <w:rFonts w:ascii="Arial" w:eastAsia="Times New Roman" w:hAnsi="Arial" w:cs="Arial"/>
+          <w:lang w:eastAsia="pl-PL"/>
+        </w:rPr>
+        <w:t>4</w:t>
+      </w:r>
+      <w:r>
+        <w:rPr>
+          <w:rFonts w:ascii="Arial" w:eastAsia="Times New Roman" w:hAnsi="Arial" w:cs="Arial"/>
+          <w:lang w:eastAsia="pl-PL"/>
+        </w:rPr>
+        <w:t>.1. Diagram pakietów</w:t>
       </w:r>
     </w:p>
     <w:p>
@@ -326,7 +439,14 @@
           <w:rFonts w:ascii="Arial" w:eastAsia="Times New Roman" w:hAnsi="Arial" w:cs="Arial"/>
           <w:lang w:eastAsia="pl-PL"/>
         </w:rPr>
-        <w:t>3.2. Diagram maszyny stanowej</w:t>
+        <w:t>4</w:t>
+      </w:r>
+      <w:r>
+        <w:rPr>
+          <w:rFonts w:ascii="Arial" w:eastAsia="Times New Roman" w:hAnsi="Arial" w:cs="Arial"/>
+          <w:lang w:eastAsia="pl-PL"/>
+        </w:rPr>
+        <w:t>.2. Diagram maszyny stanowej</w:t>
       </w:r>
     </w:p>
     <w:p>
@@ -343,7 +463,14 @@
           <w:rFonts w:ascii="Arial" w:eastAsia="Times New Roman" w:hAnsi="Arial" w:cs="Arial"/>
           <w:lang w:eastAsia="pl-PL"/>
         </w:rPr>
-        <w:t xml:space="preserve">3.3. Diagram encji </w:t>
+        <w:t>4</w:t>
+      </w:r>
+      <w:r>
+        <w:rPr>
+          <w:rFonts w:ascii="Arial" w:eastAsia="Times New Roman" w:hAnsi="Arial" w:cs="Arial"/>
+          <w:lang w:eastAsia="pl-PL"/>
+        </w:rPr>
+        <w:t xml:space="preserve">.3. Diagram encji </w:t>
       </w:r>
     </w:p>
     <w:p>
@@ -360,7 +487,21 @@
           <w:rFonts w:ascii="Arial" w:eastAsia="Times New Roman" w:hAnsi="Arial" w:cs="Arial"/>
           <w:lang w:eastAsia="pl-PL"/>
         </w:rPr>
-        <w:t>3.4. Diagram klas</w:t>
+        <w:t>4</w:t>
+      </w:r>
+      <w:r>
+        <w:rPr>
+          <w:rFonts w:ascii="Arial" w:eastAsia="Times New Roman" w:hAnsi="Arial" w:cs="Arial"/>
+          <w:lang w:eastAsia="pl-PL"/>
+        </w:rPr>
+        <w:t>.4. Diagram klas</w:t>
+      </w:r>
+      <w:commentRangeEnd w:id="4"/>
+      <w:r>
+        <w:rPr>
+          <w:rStyle w:val="Odwoaniedokomentarza"/>
+        </w:rPr>
+        <w:commentReference w:id="4"/>
       </w:r>
     </w:p>
     <w:p>
@@ -377,7 +518,14 @@
           <w:rFonts w:ascii="Arial" w:eastAsia="Times New Roman" w:hAnsi="Arial" w:cs="Arial"/>
           <w:lang w:eastAsia="pl-PL"/>
         </w:rPr>
-        <w:t xml:space="preserve">3.5. Wyjątki </w:t>
+        <w:t>4</w:t>
+      </w:r>
+      <w:r>
+        <w:rPr>
+          <w:rFonts w:ascii="Arial" w:eastAsia="Times New Roman" w:hAnsi="Arial" w:cs="Arial"/>
+          <w:lang w:eastAsia="pl-PL"/>
+        </w:rPr>
+        <w:t xml:space="preserve">.5. Wyjątki </w:t>
       </w:r>
     </w:p>
     <w:p>
@@ -394,24 +542,47 @@
           <w:rFonts w:ascii="Arial" w:eastAsia="Times New Roman" w:hAnsi="Arial" w:cs="Arial"/>
           <w:lang w:eastAsia="pl-PL"/>
         </w:rPr>
-        <w:t>3.6. Adresowanie</w:t>
-      </w:r>
-    </w:p>
-    <w:p>
-      <w:pPr>
-        <w:spacing w:after="0" w:line="360" w:lineRule="auto"/>
-        <w:ind w:left="540"/>
-        <w:rPr>
-          <w:rFonts w:ascii="Arial" w:eastAsia="Times New Roman" w:hAnsi="Arial" w:cs="Arial"/>
-          <w:lang w:eastAsia="pl-PL"/>
-        </w:rPr>
-      </w:pPr>
-      <w:r>
-        <w:rPr>
-          <w:rFonts w:ascii="Arial" w:eastAsia="Times New Roman" w:hAnsi="Arial" w:cs="Arial"/>
-          <w:lang w:eastAsia="pl-PL"/>
-        </w:rPr>
-        <w:t>3.7. Wykorzystane narzędzia programistyczne</w:t>
+        <w:t>4</w:t>
+      </w:r>
+      <w:r>
+        <w:rPr>
+          <w:rFonts w:ascii="Arial" w:eastAsia="Times New Roman" w:hAnsi="Arial" w:cs="Arial"/>
+          <w:lang w:eastAsia="pl-PL"/>
+        </w:rPr>
+        <w:t>.6. Adresowanie</w:t>
+      </w:r>
+    </w:p>
+    <w:p>
+      <w:pPr>
+        <w:numPr>
+          <w:ilvl w:val="0"/>
+          <w:numId w:val="3"/>
+        </w:numPr>
+        <w:spacing w:after="0" w:line="360" w:lineRule="auto"/>
+        <w:textAlignment w:val="center"/>
+        <w:rPr>
+          <w:rFonts w:ascii="Arial" w:eastAsia="Times New Roman" w:hAnsi="Arial" w:cs="Arial"/>
+          <w:b/>
+          <w:bCs/>
+          <w:lang w:eastAsia="pl-PL"/>
+        </w:rPr>
+      </w:pPr>
+      <w:commentRangeStart w:id="5"/>
+      <w:r>
+        <w:rPr>
+          <w:rFonts w:ascii="Arial" w:eastAsia="Times New Roman" w:hAnsi="Arial" w:cs="Arial"/>
+          <w:b/>
+          <w:bCs/>
+          <w:lang w:eastAsia="pl-PL"/>
+        </w:rPr>
+        <w:t>Testy</w:t>
+      </w:r>
+      <w:commentRangeEnd w:id="5"/>
+      <w:r>
+        <w:rPr>
+          <w:rStyle w:val="Odwoaniedokomentarza"/>
+        </w:rPr>
+        <w:commentReference w:id="5"/>
       </w:r>
     </w:p>
     <w:p>
@@ -547,6 +718,140 @@
     </w:sectPr>
   </w:body>
 </w:document>
+</file>
+
+<file path=word/comments.xml><?xml version="1.0" encoding="utf-8"?>
+<w:comments xmlns:wpc="http://schemas.microsoft.com/office/word/2010/wordprocessingCanvas" xmlns:cx="http://schemas.microsoft.com/office/drawing/2014/chartex" xmlns:cx1="http://schemas.microsoft.com/office/drawing/2015/9/8/chartex" xmlns:cx2="http://schemas.microsoft.com/office/drawing/2015/10/21/chartex" xmlns:cx3="http://schemas.microsoft.com/office/drawing/2016/5/9/chartex" xmlns:cx4="http://schemas.microsoft.com/office/drawing/2016/5/10/chartex" xmlns:cx5="http://schemas.microsoft.com/office/drawing/2016/5/11/chartex" xmlns:cx6="http://schemas.microsoft.com/office/drawing/2016/5/12/chartex" xmlns:cx7="http://schemas.microsoft.com/office/drawing/2016/5/13/chartex" xmlns:cx8="http://schemas.microsoft.com/office/drawing/2016/5/14/chartex" xmlns:mc="http://schemas.openxmlformats.org/markup-compatibility/2006" xmlns:aink="http://schemas.microsoft.com/office/drawing/2016/ink" xmlns:am3d="http://schemas.microsoft.com/office/drawing/2017/model3d" xmlns:o="urn:schemas-microsoft-com:office:office" xmlns:oel="http://schemas.microsoft.com/office/2019/extlst" xmlns:r="http://schemas.openxmlformats.org/officeDocument/2006/relationships" xmlns:m="http://schemas.openxmlformats.org/officeDocument/2006/math" xmlns:v="urn:schemas-microsoft-com:vml" xmlns:wp14="http://schemas.microsoft.com/office/word/2010/wordprocessingDrawing" xmlns:wp="http://schemas.openxmlformats.org/drawingml/2006/wordprocessingDrawing" xmlns:w10="urn:schemas-microsoft-com:office:word" xmlns:w="http://schemas.openxmlformats.org/wordprocessingml/2006/main" xmlns:w14="http://schemas.microsoft.com/office/word/2010/wordml" xmlns:w15="http://schemas.microsoft.com/office/word/2012/wordml" xmlns:w16cex="http://schemas.microsoft.com/office/word/2018/wordml/cex" xmlns:w16cid="http://schemas.microsoft.com/office/word/2016/wordml/cid" xmlns:w16="http://schemas.microsoft.com/office/word/2018/wordml" xmlns:w16sdtdh="http://schemas.microsoft.com/office/word/2020/wordml/sdtdatahash" xmlns:w16se="http://schemas.microsoft.com/office/word/2015/wordml/symex" xmlns:wpg="http://schemas.microsoft.com/office/word/2010/wordprocessingGroup" xmlns:wpi="http://schemas.microsoft.com/office/word/2010/wordprocessingInk" xmlns:wne="http://schemas.microsoft.com/office/word/2006/wordml" xmlns:wps="http://schemas.microsoft.com/office/word/2010/wordprocessingShape" mc:Ignorable="w14 w15 w16se w16cid w16 w16cex w16sdtdh wp14">
+  <w:comment w:id="0" w:author="Maria Zinkowska" w:date="2022-05-26T11:28:00Z" w:initials="MZ">
+    <w:p>
+      <w:pPr>
+        <w:pStyle w:val="Tekstkomentarza"/>
+      </w:pPr>
+      <w:r>
+        <w:rPr>
+          <w:rStyle w:val="Odwoaniedokomentarza"/>
+        </w:rPr>
+        <w:annotationRef/>
+      </w:r>
+      <w:r>
+        <w:t xml:space="preserve">Dodać odniesienia do literatury </w:t>
+      </w:r>
+    </w:p>
+  </w:comment>
+  <w:comment w:id="1" w:author="Maria Zinkowska" w:date="2022-05-26T11:30:00Z" w:initials="MZ">
+    <w:p>
+      <w:pPr>
+        <w:pStyle w:val="Tekstkomentarza"/>
+      </w:pPr>
+      <w:r>
+        <w:rPr>
+          <w:rStyle w:val="Odwoaniedokomentarza"/>
+        </w:rPr>
+        <w:annotationRef/>
+      </w:r>
+      <w:r>
+        <w:t xml:space="preserve">Dodać mockupy - interfejsy </w:t>
+      </w:r>
+    </w:p>
+  </w:comment>
+  <w:comment w:id="2" w:author="Maria Zinkowska" w:date="2022-05-26T11:29:00Z" w:initials="MZ">
+    <w:p>
+      <w:pPr>
+        <w:pStyle w:val="Tekstkomentarza"/>
+      </w:pPr>
+      <w:r>
+        <w:rPr>
+          <w:rStyle w:val="Odwoaniedokomentarza"/>
+        </w:rPr>
+        <w:annotationRef/>
+      </w:r>
+      <w:r>
+        <w:t xml:space="preserve">Nie rozbudowywać za dużo </w:t>
+      </w:r>
+    </w:p>
+  </w:comment>
+  <w:comment w:id="3" w:author="Maria Zinkowska" w:date="2022-05-26T11:32:00Z" w:initials="MZ">
+    <w:p>
+      <w:pPr>
+        <w:pStyle w:val="Tekstkomentarza"/>
+      </w:pPr>
+      <w:r>
+        <w:rPr>
+          <w:rStyle w:val="Odwoaniedokomentarza"/>
+        </w:rPr>
+        <w:annotationRef/>
+      </w:r>
+      <w:r>
+        <w:t>Minimalny opis, dodać proces instalacji (opisać go)</w:t>
+      </w:r>
+    </w:p>
+  </w:comment>
+  <w:comment w:id="4" w:author="Maria Zinkowska" w:date="2022-05-26T11:31:00Z" w:initials="MZ">
+    <w:p>
+      <w:pPr>
+        <w:pStyle w:val="Tekstkomentarza"/>
+      </w:pPr>
+      <w:r>
+        <w:rPr>
+          <w:rStyle w:val="Odwoaniedokomentarza"/>
+        </w:rPr>
+        <w:annotationRef/>
+      </w:r>
+      <w:r>
+        <w:t>Usunąć te diagramy i zrobić jeden domein-driven design</w:t>
+      </w:r>
+    </w:p>
+  </w:comment>
+  <w:comment w:id="5" w:author="Maria Zinkowska" w:date="2022-05-26T11:30:00Z" w:initials="MZ">
+    <w:p>
+      <w:pPr>
+        <w:pStyle w:val="Tekstkomentarza"/>
+      </w:pPr>
+      <w:r>
+        <w:rPr>
+          <w:rStyle w:val="Odwoaniedokomentarza"/>
+        </w:rPr>
+        <w:annotationRef/>
+      </w:r>
+      <w:r>
+        <w:t>Testy manualne lub automaty</w:t>
+      </w:r>
+    </w:p>
+  </w:comment>
+</w:comments>
+</file>
+
+<file path=word/commentsExtended.xml><?xml version="1.0" encoding="utf-8"?>
+<w15:commentsEx xmlns:wpc="http://schemas.microsoft.com/office/word/2010/wordprocessingCanvas" xmlns:cx="http://schemas.microsoft.com/office/drawing/2014/chartex" xmlns:cx1="http://schemas.microsoft.com/office/drawing/2015/9/8/chartex" xmlns:cx2="http://schemas.microsoft.com/office/drawing/2015/10/21/chartex" xmlns:cx3="http://schemas.microsoft.com/office/drawing/2016/5/9/chartex" xmlns:cx4="http://schemas.microsoft.com/office/drawing/2016/5/10/chartex" xmlns:cx5="http://schemas.microsoft.com/office/drawing/2016/5/11/chartex" xmlns:cx6="http://schemas.microsoft.com/office/drawing/2016/5/12/chartex" xmlns:cx7="http://schemas.microsoft.com/office/drawing/2016/5/13/chartex" xmlns:cx8="http://schemas.microsoft.com/office/drawing/2016/5/14/chartex" xmlns:mc="http://schemas.openxmlformats.org/markup-compatibility/2006" xmlns:aink="http://schemas.microsoft.com/office/drawing/2016/ink" xmlns:am3d="http://schemas.microsoft.com/office/drawing/2017/model3d" xmlns:o="urn:schemas-microsoft-com:office:office" xmlns:oel="http://schemas.microsoft.com/office/2019/extlst" xmlns:r="http://schemas.openxmlformats.org/officeDocument/2006/relationships" xmlns:m="http://schemas.openxmlformats.org/officeDocument/2006/math" xmlns:v="urn:schemas-microsoft-com:vml" xmlns:wp14="http://schemas.microsoft.com/office/word/2010/wordprocessingDrawing" xmlns:wp="http://schemas.openxmlformats.org/drawingml/2006/wordprocessingDrawing" xmlns:w10="urn:schemas-microsoft-com:office:word" xmlns:w="http://schemas.openxmlformats.org/wordprocessingml/2006/main" xmlns:w14="http://schemas.microsoft.com/office/word/2010/wordml" xmlns:w15="http://schemas.microsoft.com/office/word/2012/wordml" xmlns:w16cex="http://schemas.microsoft.com/office/word/2018/wordml/cex" xmlns:w16cid="http://schemas.microsoft.com/office/word/2016/wordml/cid" xmlns:w16="http://schemas.microsoft.com/office/word/2018/wordml" xmlns:w16sdtdh="http://schemas.microsoft.com/office/word/2020/wordml/sdtdatahash" xmlns:w16se="http://schemas.microsoft.com/office/word/2015/wordml/symex" xmlns:wpg="http://schemas.microsoft.com/office/word/2010/wordprocessingGroup" xmlns:wpi="http://schemas.microsoft.com/office/word/2010/wordprocessingInk" xmlns:wne="http://schemas.microsoft.com/office/word/2006/wordml" xmlns:wps="http://schemas.microsoft.com/office/word/2010/wordprocessingShape" mc:Ignorable="w14 w15 w16se w16cid w16 w16cex w16sdtdh wp14">
+  <w15:commentEx w15:paraId="61C9532C" w15:done="0"/>
+  <w15:commentEx w15:paraId="364625B0" w15:done="0"/>
+  <w15:commentEx w15:paraId="61A6D9CA" w15:done="0"/>
+  <w15:commentEx w15:paraId="15095E4A" w15:done="0"/>
+  <w15:commentEx w15:paraId="01173999" w15:done="0"/>
+  <w15:commentEx w15:paraId="495B9639" w15:done="0"/>
+</w15:commentsEx>
+</file>
+
+<file path=word/commentsExtensible.xml><?xml version="1.0" encoding="utf-8"?>
+<w16cex:commentsExtensible xmlns:wpc="http://schemas.microsoft.com/office/word/2010/wordprocessingCanvas" xmlns:cx="http://schemas.microsoft.com/office/drawing/2014/chartex" xmlns:cx1="http://schemas.microsoft.com/office/drawing/2015/9/8/chartex" xmlns:cx2="http://schemas.microsoft.com/office/drawing/2015/10/21/chartex" xmlns:cx3="http://schemas.microsoft.com/office/drawing/2016/5/9/chartex" xmlns:cx4="http://schemas.microsoft.com/office/drawing/2016/5/10/chartex" xmlns:cx5="http://schemas.microsoft.com/office/drawing/2016/5/11/chartex" xmlns:cx6="http://schemas.microsoft.com/office/drawing/2016/5/12/chartex" xmlns:cx7="http://schemas.microsoft.com/office/drawing/2016/5/13/chartex" xmlns:cx8="http://schemas.microsoft.com/office/drawing/2016/5/14/chartex" xmlns:mc="http://schemas.openxmlformats.org/markup-compatibility/2006" xmlns:aink="http://schemas.microsoft.com/office/drawing/2016/ink" xmlns:am3d="http://schemas.microsoft.com/office/drawing/2017/model3d" xmlns:o="urn:schemas-microsoft-com:office:office" xmlns:oel="http://schemas.microsoft.com/office/2019/extlst" xmlns:r="http://schemas.openxmlformats.org/officeDocument/2006/relationships" xmlns:m="http://schemas.openxmlformats.org/officeDocument/2006/math" xmlns:v="urn:schemas-microsoft-com:vml" xmlns:wp14="http://schemas.microsoft.com/office/word/2010/wordprocessingDrawing" xmlns:wp="http://schemas.openxmlformats.org/drawingml/2006/wordprocessingDrawing" xmlns:w10="urn:schemas-microsoft-com:office:word" xmlns:w="http://schemas.openxmlformats.org/wordprocessingml/2006/main" xmlns:w14="http://schemas.microsoft.com/office/word/2010/wordml" xmlns:w15="http://schemas.microsoft.com/office/word/2012/wordml" xmlns:w16cex="http://schemas.microsoft.com/office/word/2018/wordml/cex" xmlns:w16cid="http://schemas.microsoft.com/office/word/2016/wordml/cid" xmlns:w16="http://schemas.microsoft.com/office/word/2018/wordml" xmlns:w16sdtdh="http://schemas.microsoft.com/office/word/2020/wordml/sdtdatahash" xmlns:w16se="http://schemas.microsoft.com/office/word/2015/wordml/symex" xmlns:wpg="http://schemas.microsoft.com/office/word/2010/wordprocessingGroup" xmlns:wpi="http://schemas.microsoft.com/office/word/2010/wordprocessingInk" xmlns:wne="http://schemas.microsoft.com/office/word/2006/wordml" xmlns:wps="http://schemas.microsoft.com/office/word/2010/wordprocessingShape" mc:Ignorable="w14 w15 w16se w16cid w16 w16cex w16sdtdh wp14">
+  <w16cex:commentExtensible w16cex:durableId="2639E2F2" w16cex:dateUtc="2022-05-26T09:28:00Z"/>
+  <w16cex:commentExtensible w16cex:durableId="2639E35A" w16cex:dateUtc="2022-05-26T09:30:00Z"/>
+  <w16cex:commentExtensible w16cex:durableId="2639E331" w16cex:dateUtc="2022-05-26T09:29:00Z"/>
+  <w16cex:commentExtensible w16cex:durableId="2639E3D0" w16cex:dateUtc="2022-05-26T09:32:00Z"/>
+  <w16cex:commentExtensible w16cex:durableId="2639E3AE" w16cex:dateUtc="2022-05-26T09:31:00Z"/>
+  <w16cex:commentExtensible w16cex:durableId="2639E347" w16cex:dateUtc="2022-05-26T09:30:00Z"/>
+</w16cex:commentsExtensible>
+</file>
+
+<file path=word/commentsIds.xml><?xml version="1.0" encoding="utf-8"?>
+<w16cid:commentsIds xmlns:wpc="http://schemas.microsoft.com/office/word/2010/wordprocessingCanvas" xmlns:cx="http://schemas.microsoft.com/office/drawing/2014/chartex" xmlns:cx1="http://schemas.microsoft.com/office/drawing/2015/9/8/chartex" xmlns:cx2="http://schemas.microsoft.com/office/drawing/2015/10/21/chartex" xmlns:cx3="http://schemas.microsoft.com/office/drawing/2016/5/9/chartex" xmlns:cx4="http://schemas.microsoft.com/office/drawing/2016/5/10/chartex" xmlns:cx5="http://schemas.microsoft.com/office/drawing/2016/5/11/chartex" xmlns:cx6="http://schemas.microsoft.com/office/drawing/2016/5/12/chartex" xmlns:cx7="http://schemas.microsoft.com/office/drawing/2016/5/13/chartex" xmlns:cx8="http://schemas.microsoft.com/office/drawing/2016/5/14/chartex" xmlns:mc="http://schemas.openxmlformats.org/markup-compatibility/2006" xmlns:aink="http://schemas.microsoft.com/office/drawing/2016/ink" xmlns:am3d="http://schemas.microsoft.com/office/drawing/2017/model3d" xmlns:o="urn:schemas-microsoft-com:office:office" xmlns:oel="http://schemas.microsoft.com/office/2019/extlst" xmlns:r="http://schemas.openxmlformats.org/officeDocument/2006/relationships" xmlns:m="http://schemas.openxmlformats.org/officeDocument/2006/math" xmlns:v="urn:schemas-microsoft-com:vml" xmlns:wp14="http://schemas.microsoft.com/office/word/2010/wordprocessingDrawing" xmlns:wp="http://schemas.openxmlformats.org/drawingml/2006/wordprocessingDrawing" xmlns:w10="urn:schemas-microsoft-com:office:word" xmlns:w="http://schemas.openxmlformats.org/wordprocessingml/2006/main" xmlns:w14="http://schemas.microsoft.com/office/word/2010/wordml" xmlns:w15="http://schemas.microsoft.com/office/word/2012/wordml" xmlns:w16cex="http://schemas.microsoft.com/office/word/2018/wordml/cex" xmlns:w16cid="http://schemas.microsoft.com/office/word/2016/wordml/cid" xmlns:w16="http://schemas.microsoft.com/office/word/2018/wordml" xmlns:w16sdtdh="http://schemas.microsoft.com/office/word/2020/wordml/sdtdatahash" xmlns:w16se="http://schemas.microsoft.com/office/word/2015/wordml/symex" xmlns:wpg="http://schemas.microsoft.com/office/word/2010/wordprocessingGroup" xmlns:wpi="http://schemas.microsoft.com/office/word/2010/wordprocessingInk" xmlns:wne="http://schemas.microsoft.com/office/word/2006/wordml" xmlns:wps="http://schemas.microsoft.com/office/word/2010/wordprocessingShape" mc:Ignorable="w14 w15 w16se w16cid w16 w16cex w16sdtdh wp14">
+  <w16cid:commentId w16cid:paraId="61C9532C" w16cid:durableId="2639E2F2"/>
+  <w16cid:commentId w16cid:paraId="364625B0" w16cid:durableId="2639E35A"/>
+  <w16cid:commentId w16cid:paraId="61A6D9CA" w16cid:durableId="2639E331"/>
+  <w16cid:commentId w16cid:paraId="15095E4A" w16cid:durableId="2639E3D0"/>
+  <w16cid:commentId w16cid:paraId="01173999" w16cid:durableId="2639E3AE"/>
+  <w16cid:commentId w16cid:paraId="495B9639" w16cid:durableId="2639E347"/>
+</w16cid:commentsIds>
 </file>
 
 <file path=word/numbering.xml><?xml version="1.0" encoding="utf-8"?>
@@ -885,6 +1190,14 @@
     </w:lvlOverride>
   </w:num>
 </w:numbering>
+</file>
+
+<file path=word/people.xml><?xml version="1.0" encoding="utf-8"?>
+<w15:people xmlns:wpc="http://schemas.microsoft.com/office/word/2010/wordprocessingCanvas" xmlns:cx="http://schemas.microsoft.com/office/drawing/2014/chartex" xmlns:cx1="http://schemas.microsoft.com/office/drawing/2015/9/8/chartex" xmlns:cx2="http://schemas.microsoft.com/office/drawing/2015/10/21/chartex" xmlns:cx3="http://schemas.microsoft.com/office/drawing/2016/5/9/chartex" xmlns:cx4="http://schemas.microsoft.com/office/drawing/2016/5/10/chartex" xmlns:cx5="http://schemas.microsoft.com/office/drawing/2016/5/11/chartex" xmlns:cx6="http://schemas.microsoft.com/office/drawing/2016/5/12/chartex" xmlns:cx7="http://schemas.microsoft.com/office/drawing/2016/5/13/chartex" xmlns:cx8="http://schemas.microsoft.com/office/drawing/2016/5/14/chartex" xmlns:mc="http://schemas.openxmlformats.org/markup-compatibility/2006" xmlns:aink="http://schemas.microsoft.com/office/drawing/2016/ink" xmlns:am3d="http://schemas.microsoft.com/office/drawing/2017/model3d" xmlns:o="urn:schemas-microsoft-com:office:office" xmlns:oel="http://schemas.microsoft.com/office/2019/extlst" xmlns:r="http://schemas.openxmlformats.org/officeDocument/2006/relationships" xmlns:m="http://schemas.openxmlformats.org/officeDocument/2006/math" xmlns:v="urn:schemas-microsoft-com:vml" xmlns:wp14="http://schemas.microsoft.com/office/word/2010/wordprocessingDrawing" xmlns:wp="http://schemas.openxmlformats.org/drawingml/2006/wordprocessingDrawing" xmlns:w10="urn:schemas-microsoft-com:office:word" xmlns:w="http://schemas.openxmlformats.org/wordprocessingml/2006/main" xmlns:w14="http://schemas.microsoft.com/office/word/2010/wordml" xmlns:w15="http://schemas.microsoft.com/office/word/2012/wordml" xmlns:w16cex="http://schemas.microsoft.com/office/word/2018/wordml/cex" xmlns:w16cid="http://schemas.microsoft.com/office/word/2016/wordml/cid" xmlns:w16="http://schemas.microsoft.com/office/word/2018/wordml" xmlns:w16sdtdh="http://schemas.microsoft.com/office/word/2020/wordml/sdtdatahash" xmlns:w16se="http://schemas.microsoft.com/office/word/2015/wordml/symex" xmlns:wpg="http://schemas.microsoft.com/office/word/2010/wordprocessingGroup" xmlns:wpi="http://schemas.microsoft.com/office/word/2010/wordprocessingInk" xmlns:wne="http://schemas.microsoft.com/office/word/2006/wordml" xmlns:wps="http://schemas.microsoft.com/office/word/2010/wordprocessingShape" mc:Ignorable="w14 w15 w16se w16cid w16 w16cex w16sdtdh wp14">
+  <w15:person w15:author="Maria Zinkowska">
+    <w15:presenceInfo w15:providerId="None" w15:userId="Maria Zinkowska"/>
+  </w15:person>
+</w15:people>
 </file>
 
 <file path=word/styles.xml><?xml version="1.0" encoding="utf-8"?>
@@ -1330,6 +1643,83 @@
       <w:lang w:eastAsia="pl-PL"/>
     </w:rPr>
   </w:style>
+  <w:style w:type="paragraph" w:styleId="Akapitzlist">
+    <w:name w:val="List Paragraph"/>
+    <w:basedOn w:val="Normalny"/>
+    <w:uiPriority w:val="34"/>
+    <w:qFormat/>
+    <w:rsid w:val="002918B6"/>
+    <w:pPr>
+      <w:ind w:left="720"/>
+      <w:contextualSpacing/>
+    </w:pPr>
+  </w:style>
+  <w:style w:type="character" w:styleId="Odwoaniedokomentarza">
+    <w:name w:val="annotation reference"/>
+    <w:basedOn w:val="Domylnaczcionkaakapitu"/>
+    <w:uiPriority w:val="99"/>
+    <w:semiHidden/>
+    <w:unhideWhenUsed/>
+    <w:rsid w:val="00692B05"/>
+    <w:rPr>
+      <w:sz w:val="16"/>
+      <w:szCs w:val="16"/>
+    </w:rPr>
+  </w:style>
+  <w:style w:type="paragraph" w:styleId="Tekstkomentarza">
+    <w:name w:val="annotation text"/>
+    <w:basedOn w:val="Normalny"/>
+    <w:link w:val="TekstkomentarzaZnak"/>
+    <w:uiPriority w:val="99"/>
+    <w:unhideWhenUsed/>
+    <w:rsid w:val="00692B05"/>
+    <w:pPr>
+      <w:spacing w:line="240" w:lineRule="auto"/>
+    </w:pPr>
+    <w:rPr>
+      <w:sz w:val="20"/>
+      <w:szCs w:val="20"/>
+    </w:rPr>
+  </w:style>
+  <w:style w:type="character" w:customStyle="1" w:styleId="TekstkomentarzaZnak">
+    <w:name w:val="Tekst komentarza Znak"/>
+    <w:basedOn w:val="Domylnaczcionkaakapitu"/>
+    <w:link w:val="Tekstkomentarza"/>
+    <w:uiPriority w:val="99"/>
+    <w:rsid w:val="00692B05"/>
+    <w:rPr>
+      <w:sz w:val="20"/>
+      <w:szCs w:val="20"/>
+    </w:rPr>
+  </w:style>
+  <w:style w:type="paragraph" w:styleId="Tematkomentarza">
+    <w:name w:val="annotation subject"/>
+    <w:basedOn w:val="Tekstkomentarza"/>
+    <w:next w:val="Tekstkomentarza"/>
+    <w:link w:val="TematkomentarzaZnak"/>
+    <w:uiPriority w:val="99"/>
+    <w:semiHidden/>
+    <w:unhideWhenUsed/>
+    <w:rsid w:val="00692B05"/>
+    <w:rPr>
+      <w:b/>
+      <w:bCs/>
+    </w:rPr>
+  </w:style>
+  <w:style w:type="character" w:customStyle="1" w:styleId="TematkomentarzaZnak">
+    <w:name w:val="Temat komentarza Znak"/>
+    <w:basedOn w:val="TekstkomentarzaZnak"/>
+    <w:link w:val="Tematkomentarza"/>
+    <w:uiPriority w:val="99"/>
+    <w:semiHidden/>
+    <w:rsid w:val="00692B05"/>
+    <w:rPr>
+      <w:b/>
+      <w:bCs/>
+      <w:sz w:val="20"/>
+      <w:szCs w:val="20"/>
+    </w:rPr>
+  </w:style>
 </w:styles>
 </file>
 

</xml_diff>